<commit_message>
Added first pass of Lenten Psalis
</commit_message>
<xml_diff>
--- a/Psalmody Source/nn-Lent Psali Batos.docx
+++ b/Psalmody Source/nn-Lent Psali Batos.docx
@@ -177,6 +177,33 @@
             <w:pPr>
               <w:ind w:left="196" w:hanging="196"/>
             </w:pPr>
+            <w:r>
+              <w:t>Come let us fast,</w:t>
+            </w:r>
+          </w:p>
+          <w:p>
+            <w:pPr>
+              <w:ind w:left="196" w:hanging="196"/>
+            </w:pPr>
+            <w:r>
+              <w:t>A perfect fast.</w:t>
+            </w:r>
+          </w:p>
+          <w:p>
+            <w:pPr>
+              <w:ind w:left="196" w:hanging="196"/>
+            </w:pPr>
+            <w:r>
+              <w:t>Through prayer and fasting,</w:t>
+            </w:r>
+          </w:p>
+          <w:p>
+            <w:pPr>
+              <w:ind w:left="196" w:hanging="196"/>
+            </w:pPr>
+            <w:r>
+              <w:t>The Lord will forgive us.</w:t>
+            </w:r>
           </w:p>
         </w:tc>
         <w:tc>
@@ -284,6 +311,33 @@
             <w:pPr>
               <w:ind w:left="196" w:hanging="196"/>
             </w:pPr>
+            <w:r>
+              <w:t>Let us purify with love,</w:t>
+            </w:r>
+          </w:p>
+          <w:p>
+            <w:pPr>
+              <w:ind w:left="196" w:hanging="196"/>
+            </w:pPr>
+            <w:r>
+              <w:t>The fifth of our hearts</w:t>
+            </w:r>
+          </w:p>
+          <w:p>
+            <w:pPr>
+              <w:ind w:left="196" w:hanging="196"/>
+            </w:pPr>
+            <w:r>
+              <w:t>Through prayer and fasting,</w:t>
+            </w:r>
+          </w:p>
+          <w:p>
+            <w:pPr>
+              <w:ind w:left="196" w:hanging="196"/>
+            </w:pPr>
+            <w:r>
+              <w:t>And appropriate deeds.</w:t>
+            </w:r>
           </w:p>
         </w:tc>
         <w:tc>
@@ -396,6 +450,33 @@
             <w:pPr>
               <w:ind w:left="196" w:hanging="196"/>
             </w:pPr>
+            <w:r>
+              <w:t>The Lord has taught us</w:t>
+            </w:r>
+          </w:p>
+          <w:p>
+            <w:pPr>
+              <w:ind w:left="196" w:hanging="196"/>
+            </w:pPr>
+            <w:r>
+              <w:t>In His Gospel that</w:t>
+            </w:r>
+          </w:p>
+          <w:p>
+            <w:pPr>
+              <w:ind w:left="196" w:hanging="196"/>
+            </w:pPr>
+            <w:r>
+              <w:t>Through prayer and fasting</w:t>
+            </w:r>
+          </w:p>
+          <w:p>
+            <w:pPr>
+              <w:ind w:left="196" w:hanging="196"/>
+            </w:pPr>
+            <w:r>
+              <w:t>We can cast out demons.</w:t>
+            </w:r>
           </w:p>
         </w:tc>
         <w:tc>
@@ -500,6 +581,33 @@
             <w:pPr>
               <w:ind w:left="196" w:hanging="196"/>
             </w:pPr>
+            <w:r>
+              <w:t>The Master praised</w:t>
+            </w:r>
+          </w:p>
+          <w:p>
+            <w:pPr>
+              <w:ind w:left="196" w:hanging="196"/>
+            </w:pPr>
+            <w:r>
+              <w:t>Those who fasted for Him</w:t>
+            </w:r>
+          </w:p>
+          <w:p>
+            <w:pPr>
+              <w:ind w:left="196" w:hanging="196"/>
+            </w:pPr>
+            <w:r>
+              <w:t>In prayer and fasting</w:t>
+            </w:r>
+          </w:p>
+          <w:p>
+            <w:pPr>
+              <w:ind w:left="196" w:hanging="196"/>
+            </w:pPr>
+            <w:r>
+              <w:t>With pure thought.</w:t>
+            </w:r>
           </w:p>
         </w:tc>
         <w:tc>
@@ -604,6 +712,33 @@
             <w:pPr>
               <w:ind w:left="196" w:hanging="196"/>
             </w:pPr>
+            <w:r>
+              <w:t>Our fathers repented</w:t>
+            </w:r>
+          </w:p>
+          <w:p>
+            <w:pPr>
+              <w:ind w:left="196" w:hanging="196"/>
+            </w:pPr>
+            <w:r>
+              <w:t>With purity and righteousness.</w:t>
+            </w:r>
+          </w:p>
+          <w:p>
+            <w:pPr>
+              <w:ind w:left="196" w:hanging="196"/>
+            </w:pPr>
+            <w:r>
+              <w:t>Through prayer and fasting,</w:t>
+            </w:r>
+          </w:p>
+          <w:p>
+            <w:pPr>
+              <w:ind w:left="196" w:hanging="196"/>
+            </w:pPr>
+            <w:r>
+              <w:t>They became worthy of the Kingdom.</w:t>
+            </w:r>
           </w:p>
         </w:tc>
         <w:tc>
@@ -690,11 +825,9 @@
             <w:r>
               <w:t xml:space="preserve">Eve and our father, Adam: cried for the sake </w:t>
             </w:r>
-            <w:proofErr w:type="spellStart"/>
-            <w:r>
-              <w:t>fo</w:t>
-            </w:r>
-            <w:proofErr w:type="spellEnd"/>
+            <w:r>
+              <w:t>of</w:t>
+            </w:r>
             <w:r>
               <w:t xml:space="preserve"> the Paradise: through prayer and fasting: the Lover of Mankind returned them.</w:t>
             </w:r>
@@ -708,6 +841,33 @@
             <w:pPr>
               <w:ind w:left="196" w:hanging="196"/>
             </w:pPr>
+            <w:r>
+              <w:t>Eve and Adam, our father,</w:t>
+            </w:r>
+          </w:p>
+          <w:p>
+            <w:pPr>
+              <w:ind w:left="196" w:hanging="196"/>
+            </w:pPr>
+            <w:r>
+              <w:t>Wept for Paradise.</w:t>
+            </w:r>
+          </w:p>
+          <w:p>
+            <w:pPr>
+              <w:ind w:left="196" w:hanging="196"/>
+            </w:pPr>
+            <w:r>
+              <w:t>Through prayer and fasting,</w:t>
+            </w:r>
+          </w:p>
+          <w:p>
+            <w:pPr>
+              <w:ind w:left="196" w:hanging="196"/>
+            </w:pPr>
+            <w:r>
+              <w:t>The Lover of mankind restored them.</w:t>
+            </w:r>
           </w:p>
         </w:tc>
         <w:tc>
@@ -815,6 +975,33 @@
             <w:pPr>
               <w:ind w:left="196" w:hanging="196"/>
             </w:pPr>
+            <w:r>
+              <w:t>Elijah shut the heavens</w:t>
+            </w:r>
+          </w:p>
+          <w:p>
+            <w:pPr>
+              <w:ind w:left="196" w:hanging="196"/>
+            </w:pPr>
+            <w:r>
+              <w:t>For three years and six months</w:t>
+            </w:r>
+          </w:p>
+          <w:p>
+            <w:pPr>
+              <w:ind w:left="196" w:hanging="196"/>
+            </w:pPr>
+            <w:r>
+              <w:t>Through prayer and fasting;</w:t>
+            </w:r>
+          </w:p>
+          <w:p>
+            <w:pPr>
+              <w:ind w:left="196" w:hanging="196"/>
+            </w:pPr>
+            <w:r>
+              <w:t>The clouds did not bring rain.</w:t>
+            </w:r>
           </w:p>
         </w:tc>
         <w:tc>
@@ -927,6 +1114,38 @@
             <w:pPr>
               <w:ind w:left="196" w:hanging="196"/>
             </w:pPr>
+            <w:r>
+              <w:lastRenderedPageBreak/>
+              <w:t xml:space="preserve">The sacrifice of Abraham, our </w:t>
+            </w:r>
+            <w:r>
+              <w:lastRenderedPageBreak/>
+              <w:t>father</w:t>
+            </w:r>
+          </w:p>
+          <w:p>
+            <w:pPr>
+              <w:ind w:left="196" w:hanging="196"/>
+            </w:pPr>
+            <w:r>
+              <w:t>Was accepted by God, our Master,</w:t>
+            </w:r>
+          </w:p>
+          <w:p>
+            <w:pPr>
+              <w:ind w:left="196" w:hanging="196"/>
+            </w:pPr>
+            <w:r>
+              <w:t>Through prayer and fasting;</w:t>
+            </w:r>
+          </w:p>
+          <w:p>
+            <w:pPr>
+              <w:ind w:left="196" w:hanging="196"/>
+            </w:pPr>
+            <w:r>
+              <w:t>He made him a patriarch.</w:t>
+            </w:r>
           </w:p>
         </w:tc>
         <w:tc>
@@ -1040,6 +1259,33 @@
             <w:pPr>
               <w:ind w:left="196" w:hanging="196"/>
             </w:pPr>
+            <w:r>
+              <w:t>Isaac was bound by his father,</w:t>
+            </w:r>
+          </w:p>
+          <w:p>
+            <w:pPr>
+              <w:ind w:left="196" w:hanging="196"/>
+            </w:pPr>
+            <w:r>
+              <w:t>To be offered as an acceptable sacrifice.</w:t>
+            </w:r>
+          </w:p>
+          <w:p>
+            <w:pPr>
+              <w:ind w:left="196" w:hanging="196"/>
+            </w:pPr>
+            <w:r>
+              <w:t>Through prayer and fasting,</w:t>
+            </w:r>
+          </w:p>
+          <w:p>
+            <w:pPr>
+              <w:ind w:left="196" w:hanging="196"/>
+            </w:pPr>
+            <w:r>
+              <w:t>A ram replaced him.</w:t>
+            </w:r>
           </w:p>
         </w:tc>
         <w:tc>
@@ -1136,6 +1382,33 @@
             <w:pPr>
               <w:ind w:left="196" w:hanging="196"/>
             </w:pPr>
+            <w:r>
+              <w:t>Jacob Israel also,</w:t>
+            </w:r>
+          </w:p>
+          <w:p>
+            <w:pPr>
+              <w:ind w:left="196" w:hanging="196"/>
+            </w:pPr>
+            <w:r>
+              <w:t>Because of his truthful intentions, and</w:t>
+            </w:r>
+          </w:p>
+          <w:p>
+            <w:pPr>
+              <w:ind w:left="196" w:hanging="196"/>
+            </w:pPr>
+            <w:r>
+              <w:t>Through prayer and fasting,</w:t>
+            </w:r>
+          </w:p>
+          <w:p>
+            <w:pPr>
+              <w:ind w:left="196" w:hanging="196"/>
+            </w:pPr>
+            <w:r>
+              <w:t>Received his father's blessing.</w:t>
+            </w:r>
           </w:p>
         </w:tc>
         <w:tc>
@@ -1240,6 +1513,33 @@
             <w:pPr>
               <w:ind w:left="196" w:hanging="196"/>
             </w:pPr>
+            <w:r>
+              <w:t>The righteous Lot was worthy</w:t>
+            </w:r>
+          </w:p>
+          <w:p>
+            <w:pPr>
+              <w:ind w:left="196" w:hanging="196"/>
+            </w:pPr>
+            <w:r>
+              <w:t>To receive the angels,</w:t>
+            </w:r>
+          </w:p>
+          <w:p>
+            <w:pPr>
+              <w:ind w:left="196" w:hanging="196"/>
+            </w:pPr>
+            <w:r>
+              <w:t>Through prayer and fasting;</w:t>
+            </w:r>
+          </w:p>
+          <w:p>
+            <w:pPr>
+              <w:ind w:left="196" w:hanging="196"/>
+            </w:pPr>
+            <w:r>
+              <w:t>He was saved from trouble.</w:t>
+            </w:r>
           </w:p>
         </w:tc>
         <w:tc>
@@ -1355,6 +1655,33 @@
             <w:pPr>
               <w:ind w:left="196" w:hanging="196"/>
             </w:pPr>
+            <w:r>
+              <w:t>Moses received the two tablets,</w:t>
+            </w:r>
+          </w:p>
+          <w:p>
+            <w:pPr>
+              <w:ind w:left="196" w:hanging="196"/>
+            </w:pPr>
+            <w:r>
+              <w:t>And placed them in the Tabernacle,</w:t>
+            </w:r>
+          </w:p>
+          <w:p>
+            <w:pPr>
+              <w:ind w:left="196" w:hanging="196"/>
+            </w:pPr>
+            <w:r>
+              <w:t>Through prayer and fasting.</w:t>
+            </w:r>
+          </w:p>
+          <w:p>
+            <w:pPr>
+              <w:ind w:left="196" w:hanging="196"/>
+            </w:pPr>
+            <w:r>
+              <w:t>He struck the Red Sea and it parted.</w:t>
+            </w:r>
           </w:p>
         </w:tc>
         <w:tc>
@@ -1459,6 +1786,33 @@
             <w:pPr>
               <w:ind w:left="196" w:hanging="196"/>
             </w:pPr>
+            <w:r>
+              <w:t>God directed the righteous Noah</w:t>
+            </w:r>
+          </w:p>
+          <w:p>
+            <w:pPr>
+              <w:ind w:left="196" w:hanging="196"/>
+            </w:pPr>
+            <w:r>
+              <w:t>To build the Ark.</w:t>
+            </w:r>
+          </w:p>
+          <w:p>
+            <w:pPr>
+              <w:ind w:left="196" w:hanging="196"/>
+            </w:pPr>
+            <w:r>
+              <w:t>Through prayer and fasting,</w:t>
+            </w:r>
+          </w:p>
+          <w:p>
+            <w:pPr>
+              <w:ind w:left="196" w:hanging="196"/>
+            </w:pPr>
+            <w:r>
+              <w:t>He was saved from the flood.</w:t>
+            </w:r>
           </w:p>
         </w:tc>
         <w:tc>
@@ -1506,6 +1860,7 @@
               <w:pStyle w:val="Coptic"/>
             </w:pPr>
             <w:r>
+              <w:lastRenderedPageBreak/>
               <w:t xml:space="preserve">ϩⲓⲧⲉⲛ ⲡⲓⲃ̀ⲗⲏⲗ ⲛⲉⲙ ϯⲛⲏⲥⲧⲓⲁ: </w:t>
             </w:r>
           </w:p>
@@ -1524,6 +1879,7 @@
           </w:tcPr>
           <w:p>
             <w:r>
+              <w:lastRenderedPageBreak/>
               <w:t>God refrained His anger,</w:t>
             </w:r>
           </w:p>
@@ -1547,6 +1903,7 @@
           </w:p>
           <w:p>
             <w:r>
+              <w:lastRenderedPageBreak/>
               <w:t>He forgave their evil deeds.</w:t>
             </w:r>
           </w:p>
@@ -1557,6 +1914,7 @@
           </w:tcPr>
           <w:p>
             <w:r>
+              <w:lastRenderedPageBreak/>
               <w:t xml:space="preserve">God refrained His anger, from the </w:t>
             </w:r>
             <w:proofErr w:type="spellStart"/>
@@ -1575,7 +1933,11 @@
           </w:tcPr>
           <w:p>
             <w:r>
-              <w:t>At once, God refrained His anger: from the people of Nineveh: through prayer and fasting: He forgave their evil works.</w:t>
+              <w:t xml:space="preserve">At once, God refrained His anger: from the people of Nineveh: through prayer and </w:t>
+            </w:r>
+            <w:r>
+              <w:lastRenderedPageBreak/>
+              <w:t>fasting: He forgave their evil works.</w:t>
             </w:r>
           </w:p>
         </w:tc>
@@ -1587,6 +1949,43 @@
             <w:pPr>
               <w:ind w:left="196" w:hanging="196"/>
             </w:pPr>
+            <w:r>
+              <w:lastRenderedPageBreak/>
+              <w:t>God removed His wrath</w:t>
+            </w:r>
+          </w:p>
+          <w:p>
+            <w:pPr>
+              <w:ind w:left="196" w:hanging="196"/>
+            </w:pPr>
+            <w:r>
+              <w:t xml:space="preserve">From the </w:t>
+            </w:r>
+            <w:proofErr w:type="spellStart"/>
+            <w:r>
+              <w:t>Ninevites</w:t>
+            </w:r>
+            <w:proofErr w:type="spellEnd"/>
+            <w:r>
+              <w:t>,</w:t>
+            </w:r>
+          </w:p>
+          <w:p>
+            <w:pPr>
+              <w:ind w:left="196" w:hanging="196"/>
+            </w:pPr>
+            <w:r>
+              <w:t>Through Prayer and fasting,</w:t>
+            </w:r>
+          </w:p>
+          <w:p>
+            <w:pPr>
+              <w:ind w:left="196" w:hanging="196"/>
+            </w:pPr>
+            <w:r>
+              <w:lastRenderedPageBreak/>
+              <w:t>He forgave their evil deeds.</w:t>
+            </w:r>
           </w:p>
         </w:tc>
         <w:tc>
@@ -1698,6 +2097,33 @@
             <w:pPr>
               <w:ind w:left="196" w:hanging="196"/>
             </w:pPr>
+            <w:r>
+              <w:t xml:space="preserve">Truly Jonah was in the belly </w:t>
+            </w:r>
+          </w:p>
+          <w:p>
+            <w:pPr>
+              <w:ind w:left="196" w:hanging="196"/>
+            </w:pPr>
+            <w:r>
+              <w:t>Of the whale for three days.</w:t>
+            </w:r>
+          </w:p>
+          <w:p>
+            <w:pPr>
+              <w:ind w:left="196" w:hanging="196"/>
+            </w:pPr>
+            <w:r>
+              <w:t>Through prayer and fasting,</w:t>
+            </w:r>
+          </w:p>
+          <w:p>
+            <w:pPr>
+              <w:ind w:left="196" w:hanging="196"/>
+            </w:pPr>
+            <w:r>
+              <w:t>He was thrown on dry land.</w:t>
+            </w:r>
           </w:p>
         </w:tc>
         <w:tc>
@@ -1810,6 +2236,33 @@
             <w:pPr>
               <w:ind w:left="196" w:hanging="196"/>
             </w:pPr>
+            <w:r>
+              <w:t>The three saintly children</w:t>
+            </w:r>
+          </w:p>
+          <w:p>
+            <w:pPr>
+              <w:ind w:left="196" w:hanging="196"/>
+            </w:pPr>
+            <w:r>
+              <w:t>Rejected the king's decree.</w:t>
+            </w:r>
+          </w:p>
+          <w:p>
+            <w:pPr>
+              <w:ind w:left="196" w:hanging="196"/>
+            </w:pPr>
+            <w:r>
+              <w:t>Through prayer and fasting,</w:t>
+            </w:r>
+          </w:p>
+          <w:p>
+            <w:pPr>
+              <w:ind w:left="196" w:hanging="196"/>
+            </w:pPr>
+            <w:r>
+              <w:t>They quenched the furnace.</w:t>
+            </w:r>
           </w:p>
         </w:tc>
         <w:tc>
@@ -1922,6 +2375,33 @@
             <w:pPr>
               <w:ind w:left="196" w:hanging="196"/>
             </w:pPr>
+            <w:r>
+              <w:t>The lions in the den</w:t>
+            </w:r>
+          </w:p>
+          <w:p>
+            <w:pPr>
+              <w:ind w:left="196" w:hanging="196"/>
+            </w:pPr>
+            <w:r>
+              <w:t>Licked the feet of Daniel,</w:t>
+            </w:r>
+          </w:p>
+          <w:p>
+            <w:pPr>
+              <w:ind w:left="196" w:hanging="196"/>
+            </w:pPr>
+            <w:r>
+              <w:t>Through prayer and fasting;</w:t>
+            </w:r>
+          </w:p>
+          <w:p>
+            <w:pPr>
+              <w:ind w:left="196" w:hanging="196"/>
+            </w:pPr>
+            <w:r>
+              <w:t>He became great in Israel.</w:t>
+            </w:r>
           </w:p>
         </w:tc>
         <w:tc>
@@ -2040,6 +2520,33 @@
             <w:pPr>
               <w:ind w:left="196" w:hanging="196"/>
             </w:pPr>
+            <w:r>
+              <w:t>Samuel the anointer of kings</w:t>
+            </w:r>
+          </w:p>
+          <w:p>
+            <w:pPr>
+              <w:ind w:left="196" w:hanging="196"/>
+            </w:pPr>
+            <w:r>
+              <w:t>Was offered to the Temple by his parents.</w:t>
+            </w:r>
+          </w:p>
+          <w:p>
+            <w:pPr>
+              <w:ind w:left="196" w:hanging="196"/>
+            </w:pPr>
+            <w:r>
+              <w:t>Through prayer and fasting</w:t>
+            </w:r>
+          </w:p>
+          <w:p>
+            <w:pPr>
+              <w:ind w:left="196" w:hanging="196"/>
+            </w:pPr>
+            <w:r>
+              <w:t>He was called the anointer.</w:t>
+            </w:r>
           </w:p>
         </w:tc>
         <w:tc>
@@ -2120,6 +2627,33 @@
             <w:pPr>
               <w:ind w:left="196" w:hanging="196"/>
             </w:pPr>
+            <w:r>
+              <w:t>Joseph the chaste was truly</w:t>
+            </w:r>
+          </w:p>
+          <w:p>
+            <w:pPr>
+              <w:ind w:left="196" w:hanging="196"/>
+            </w:pPr>
+            <w:r>
+              <w:t>Saved from the adulteress</w:t>
+            </w:r>
+          </w:p>
+          <w:p>
+            <w:pPr>
+              <w:ind w:left="196" w:hanging="196"/>
+            </w:pPr>
+            <w:r>
+              <w:t>Through prayer and fasting;</w:t>
+            </w:r>
+          </w:p>
+          <w:p>
+            <w:pPr>
+              <w:ind w:left="196" w:hanging="196"/>
+            </w:pPr>
+            <w:r>
+              <w:t>He came to rule over Egypt.</w:t>
+            </w:r>
           </w:p>
         </w:tc>
         <w:tc>
@@ -2216,6 +2750,33 @@
             <w:pPr>
               <w:ind w:left="196" w:hanging="196"/>
             </w:pPr>
+            <w:r>
+              <w:t>Behold the twelve Apostles</w:t>
+            </w:r>
+          </w:p>
+          <w:p>
+            <w:pPr>
+              <w:ind w:left="196" w:hanging="196"/>
+            </w:pPr>
+            <w:r>
+              <w:t>Preached the blessed Name.</w:t>
+            </w:r>
+          </w:p>
+          <w:p>
+            <w:pPr>
+              <w:ind w:left="196" w:hanging="196"/>
+            </w:pPr>
+            <w:r>
+              <w:t>Through prayer and fasting,</w:t>
+            </w:r>
+          </w:p>
+          <w:p>
+            <w:pPr>
+              <w:ind w:left="196" w:hanging="196"/>
+            </w:pPr>
+            <w:r>
+              <w:t>They raised the dead.</w:t>
+            </w:r>
           </w:p>
         </w:tc>
         <w:tc>
@@ -2320,6 +2881,33 @@
             <w:pPr>
               <w:ind w:left="196" w:hanging="196"/>
             </w:pPr>
+            <w:r>
+              <w:t>David the Psalmist</w:t>
+            </w:r>
+          </w:p>
+          <w:p>
+            <w:pPr>
+              <w:ind w:left="196" w:hanging="196"/>
+            </w:pPr>
+            <w:r>
+              <w:t>Received the gift of prophecy,</w:t>
+            </w:r>
+          </w:p>
+          <w:p>
+            <w:pPr>
+              <w:ind w:left="196" w:hanging="196"/>
+            </w:pPr>
+            <w:r>
+              <w:t>Through prayer and fasting;</w:t>
+            </w:r>
+          </w:p>
+          <w:p>
+            <w:pPr>
+              <w:ind w:left="196" w:hanging="196"/>
+            </w:pPr>
+            <w:r>
+              <w:t>The kingdom became his.</w:t>
+            </w:r>
           </w:p>
         </w:tc>
         <w:tc>
@@ -2351,6 +2939,7 @@
               <w:pStyle w:val="Coptic"/>
             </w:pPr>
             <w:r>
+              <w:lastRenderedPageBreak/>
               <w:t xml:space="preserve">ⲁⲥⲧⲁϩⲟ ⲛ̀ⲛⲓⲁⲥⲕⲏⲧⲏⲥ: </w:t>
             </w:r>
           </w:p>
@@ -2359,11 +2948,7 @@
               <w:pStyle w:val="Coptic"/>
             </w:pPr>
             <w:r>
-              <w:t xml:space="preserve">ϩⲓⲧⲉⲛ ⲡⲓϢⲗⲏⲗ ⲛⲉⲙ ϯⲛⲏⲥⲧⲓⲁ: </w:t>
-            </w:r>
-            <w:r>
-              <w:lastRenderedPageBreak/>
-              <w:t>ⲛⲉⲙ ϯⲕⲉⲙⲉⲧⲉⲩⲉⲃⲏⲥ.</w:t>
+              <w:t>ϩⲓⲧⲉⲛ ⲡⲓϢⲗⲏⲗ ⲛⲉⲙ ϯⲛⲏⲥⲧⲓⲁ: ⲛⲉⲙ ϯⲕⲉⲙⲉⲧⲉⲩⲉⲃⲏⲥ.</w:t>
             </w:r>
           </w:p>
         </w:tc>
@@ -2379,6 +2964,7 @@
           </w:p>
           <w:p>
             <w:r>
+              <w:lastRenderedPageBreak/>
               <w:t>Was received by the ascetics,</w:t>
             </w:r>
           </w:p>
@@ -2389,19 +2975,22 @@
           </w:p>
           <w:p>
             <w:r>
+              <w:t>And also godliness.</w:t>
+            </w:r>
+          </w:p>
+        </w:tc>
+        <w:tc>
+          <w:tcPr>
+            <w:tcW w:w="819" w:type="pct"/>
+          </w:tcPr>
+          <w:p>
+            <w:r>
               <w:lastRenderedPageBreak/>
-              <w:t>And also godliness.</w:t>
-            </w:r>
-          </w:p>
-        </w:tc>
-        <w:tc>
-          <w:tcPr>
-            <w:tcW w:w="819" w:type="pct"/>
-          </w:tcPr>
-          <w:p>
+              <w:t xml:space="preserve">Every high grace, was received </w:t>
+            </w:r>
             <w:r>
               <w:lastRenderedPageBreak/>
-              <w:t>Every high grace, was received by the ascetics, through.., and also piety.</w:t>
+              <w:t>by the ascetics, through.., and also piety.</w:t>
             </w:r>
           </w:p>
         </w:tc>
@@ -2411,7 +3000,12 @@
           </w:tcPr>
           <w:p>
             <w:r>
-              <w:t>Every high grace: was received by the ascetics: through prayer and fasting: along with piety.</w:t>
+              <w:lastRenderedPageBreak/>
+              <w:t xml:space="preserve">Every high grace: was received </w:t>
+            </w:r>
+            <w:r>
+              <w:lastRenderedPageBreak/>
+              <w:t>by the ascetics: through prayer and fasting: along with piety.</w:t>
             </w:r>
           </w:p>
         </w:tc>
@@ -2423,6 +3017,35 @@
             <w:pPr>
               <w:ind w:left="196" w:hanging="196"/>
             </w:pPr>
+            <w:r>
+              <w:lastRenderedPageBreak/>
+              <w:t>Every grace from on high,</w:t>
+            </w:r>
+          </w:p>
+          <w:p>
+            <w:pPr>
+              <w:ind w:left="196" w:hanging="196"/>
+            </w:pPr>
+            <w:r>
+              <w:lastRenderedPageBreak/>
+              <w:t>Was received by the ascetics,</w:t>
+            </w:r>
+          </w:p>
+          <w:p>
+            <w:pPr>
+              <w:ind w:left="196" w:hanging="196"/>
+            </w:pPr>
+            <w:r>
+              <w:t>Through prayer and fasting,</w:t>
+            </w:r>
+          </w:p>
+          <w:p>
+            <w:pPr>
+              <w:ind w:left="196" w:hanging="196"/>
+            </w:pPr>
+            <w:r>
+              <w:t>And Also piety.</w:t>
+            </w:r>
           </w:p>
         </w:tc>
         <w:tc>
@@ -2520,6 +3143,33 @@
             <w:pPr>
               <w:ind w:left="196" w:hanging="196"/>
             </w:pPr>
+            <w:r>
+              <w:t>All of the souls who have pleased</w:t>
+            </w:r>
+          </w:p>
+          <w:p>
+            <w:pPr>
+              <w:ind w:left="196" w:hanging="196"/>
+            </w:pPr>
+            <w:r>
+              <w:t>The Lord God through their works,</w:t>
+            </w:r>
+          </w:p>
+          <w:p>
+            <w:pPr>
+              <w:ind w:left="196" w:hanging="196"/>
+            </w:pPr>
+            <w:r>
+              <w:t>By prayer and fasting,</w:t>
+            </w:r>
+          </w:p>
+          <w:p>
+            <w:pPr>
+              <w:ind w:left="196" w:hanging="196"/>
+            </w:pPr>
+            <w:r>
+              <w:t>Won the Kingdom of Heaven.</w:t>
+            </w:r>
           </w:p>
         </w:tc>
         <w:tc>
@@ -2626,6 +3276,33 @@
             <w:pPr>
               <w:ind w:left="196" w:hanging="196"/>
             </w:pPr>
+            <w:r>
+              <w:t>Therefore let us praise Him</w:t>
+            </w:r>
+          </w:p>
+          <w:p>
+            <w:pPr>
+              <w:ind w:left="196" w:hanging="196"/>
+            </w:pPr>
+            <w:r>
+              <w:t>And glorify Him,</w:t>
+            </w:r>
+          </w:p>
+          <w:p>
+            <w:pPr>
+              <w:ind w:left="196" w:hanging="196"/>
+            </w:pPr>
+            <w:r>
+              <w:t>Through prayer and fasting,</w:t>
+            </w:r>
+          </w:p>
+          <w:p>
+            <w:pPr>
+              <w:ind w:left="196" w:hanging="196"/>
+            </w:pPr>
+            <w:r>
+              <w:t>And worship before Him.</w:t>
+            </w:r>
           </w:p>
         </w:tc>
         <w:tc>

</xml_diff>